<commit_message>
[ work ] prepare for presentation
</commit_message>
<xml_diff>
--- a/CS221.L11.Final.docx
+++ b/CS221.L11.Final.docx
@@ -87,7 +87,7 @@
                     </pic:cNvPicPr>
                   </pic:nvPicPr>
                   <pic:blipFill>
-                    <a:blip r:embed="rId6">
+                    <a:blip r:embed="rId8">
                       <a:extLst>
                         <a:ext uri="{28A0092B-C50C-407E-A947-70E740481C1C}">
                           <a14:useLocalDpi xmlns:a14="http://schemas.microsoft.com/office/drawing/2010/main" val="0"/>
@@ -788,6 +788,7 @@
         </w:rPr>
       </w:pPr>
       <w:bookmarkStart w:id="0" w:name="_Toc55449592"/>
+      <w:bookmarkStart w:id="1" w:name="_Toc60619825"/>
       <w:r>
         <w:rPr>
           <w:rFonts w:ascii="Times New Roman" w:hAnsi="Times New Roman" w:cs="Times New Roman"/>
@@ -799,28 +800,704 @@
         <w:t>MỤC LỤC</w:t>
       </w:r>
       <w:bookmarkEnd w:id="0"/>
-    </w:p>
-    <w:p>
-      <w:pPr>
-        <w:rPr>
-          <w:lang w:val="vi-VN"/>
-        </w:rPr>
-      </w:pPr>
-    </w:p>
-    <w:p>
-      <w:pPr>
-        <w:rPr>
-          <w:lang w:val="vi-VN"/>
-        </w:rPr>
-      </w:pPr>
-    </w:p>
-    <w:p>
-      <w:pPr>
-        <w:rPr>
-          <w:lang w:val="vi-VN"/>
-        </w:rPr>
-      </w:pPr>
-    </w:p>
+      <w:bookmarkEnd w:id="1"/>
+    </w:p>
+    <w:p>
+      <w:pPr>
+        <w:rPr>
+          <w:lang w:val="vi-VN"/>
+        </w:rPr>
+      </w:pPr>
+    </w:p>
+    <w:sdt>
+      <w:sdtPr>
+        <w:id w:val="918370421"/>
+        <w:docPartObj>
+          <w:docPartGallery w:val="Table of Contents"/>
+          <w:docPartUnique/>
+        </w:docPartObj>
+      </w:sdtPr>
+      <w:sdtEndPr>
+        <w:rPr>
+          <w:rFonts w:ascii="Times New Roman" w:eastAsia="Times New Roman" w:hAnsi="Times New Roman" w:cs="Times New Roman"/>
+          <w:noProof/>
+          <w:color w:val="auto"/>
+          <w:sz w:val="24"/>
+          <w:szCs w:val="24"/>
+          <w:lang w:val="en-VN" w:eastAsia="ja-JP"/>
+        </w:rPr>
+      </w:sdtEndPr>
+      <w:sdtContent>
+        <w:p>
+          <w:pPr>
+            <w:pStyle w:val="TOCHeading"/>
+          </w:pPr>
+        </w:p>
+        <w:p>
+          <w:pPr>
+            <w:pStyle w:val="TOC1"/>
+            <w:tabs>
+              <w:tab w:val="right" w:leader="dot" w:pos="9350"/>
+            </w:tabs>
+            <w:rPr>
+              <w:noProof/>
+            </w:rPr>
+          </w:pPr>
+          <w:r>
+            <w:rPr>
+              <w:b w:val="0"/>
+              <w:bCs w:val="0"/>
+            </w:rPr>
+            <w:fldChar w:fldCharType="begin"/>
+          </w:r>
+          <w:r>
+            <w:instrText xml:space="preserve"> TOC \o "1-3" \h \z \u </w:instrText>
+          </w:r>
+          <w:r>
+            <w:rPr>
+              <w:b w:val="0"/>
+              <w:bCs w:val="0"/>
+            </w:rPr>
+            <w:fldChar w:fldCharType="separate"/>
+          </w:r>
+          <w:hyperlink w:anchor="_Toc60619825" w:history="1">
+            <w:r>
+              <w:rPr>
+                <w:rStyle w:val="Hyperlink"/>
+                <w:rFonts w:ascii="Times New Roman" w:hAnsi="Times New Roman"/>
+                <w:noProof/>
+              </w:rPr>
+              <w:t>MỤC LỤC</w:t>
+            </w:r>
+            <w:r>
+              <w:rPr>
+                <w:noProof/>
+                <w:webHidden/>
+              </w:rPr>
+              <w:tab/>
+            </w:r>
+            <w:r>
+              <w:rPr>
+                <w:noProof/>
+                <w:webHidden/>
+              </w:rPr>
+              <w:fldChar w:fldCharType="begin"/>
+            </w:r>
+            <w:r>
+              <w:rPr>
+                <w:noProof/>
+                <w:webHidden/>
+              </w:rPr>
+              <w:instrText xml:space="preserve"> PAGEREF _Toc60619825 \h </w:instrText>
+            </w:r>
+            <w:r>
+              <w:rPr>
+                <w:noProof/>
+                <w:webHidden/>
+              </w:rPr>
+            </w:r>
+            <w:r>
+              <w:rPr>
+                <w:noProof/>
+                <w:webHidden/>
+              </w:rPr>
+              <w:fldChar w:fldCharType="separate"/>
+            </w:r>
+            <w:r>
+              <w:rPr>
+                <w:noProof/>
+                <w:webHidden/>
+              </w:rPr>
+              <w:t>3</w:t>
+            </w:r>
+            <w:r>
+              <w:rPr>
+                <w:noProof/>
+                <w:webHidden/>
+              </w:rPr>
+              <w:fldChar w:fldCharType="end"/>
+            </w:r>
+          </w:hyperlink>
+        </w:p>
+        <w:p>
+          <w:pPr>
+            <w:pStyle w:val="TOC1"/>
+            <w:tabs>
+              <w:tab w:val="right" w:leader="dot" w:pos="9350"/>
+            </w:tabs>
+            <w:rPr>
+              <w:noProof/>
+            </w:rPr>
+          </w:pPr>
+          <w:hyperlink w:anchor="_Toc60619826" w:history="1">
+            <w:r>
+              <w:rPr>
+                <w:rStyle w:val="Hyperlink"/>
+                <w:rFonts w:ascii="Times New Roman" w:hAnsi="Times New Roman"/>
+                <w:noProof/>
+              </w:rPr>
+              <w:t>TÓM TẮT</w:t>
+            </w:r>
+            <w:r>
+              <w:rPr>
+                <w:noProof/>
+                <w:webHidden/>
+              </w:rPr>
+              <w:tab/>
+            </w:r>
+            <w:r>
+              <w:rPr>
+                <w:noProof/>
+                <w:webHidden/>
+              </w:rPr>
+              <w:fldChar w:fldCharType="begin"/>
+            </w:r>
+            <w:r>
+              <w:rPr>
+                <w:noProof/>
+                <w:webHidden/>
+              </w:rPr>
+              <w:instrText xml:space="preserve"> PAGEREF _Toc60619826 \h </w:instrText>
+            </w:r>
+            <w:r>
+              <w:rPr>
+                <w:noProof/>
+                <w:webHidden/>
+              </w:rPr>
+            </w:r>
+            <w:r>
+              <w:rPr>
+                <w:noProof/>
+                <w:webHidden/>
+              </w:rPr>
+              <w:fldChar w:fldCharType="separate"/>
+            </w:r>
+            <w:r>
+              <w:rPr>
+                <w:noProof/>
+                <w:webHidden/>
+              </w:rPr>
+              <w:t>5</w:t>
+            </w:r>
+            <w:r>
+              <w:rPr>
+                <w:noProof/>
+                <w:webHidden/>
+              </w:rPr>
+              <w:fldChar w:fldCharType="end"/>
+            </w:r>
+          </w:hyperlink>
+        </w:p>
+        <w:p>
+          <w:pPr>
+            <w:pStyle w:val="TOC1"/>
+            <w:tabs>
+              <w:tab w:val="right" w:leader="dot" w:pos="9350"/>
+            </w:tabs>
+            <w:rPr>
+              <w:noProof/>
+            </w:rPr>
+          </w:pPr>
+          <w:hyperlink w:anchor="_Toc60619827" w:history="1">
+            <w:r>
+              <w:rPr>
+                <w:rStyle w:val="Hyperlink"/>
+                <w:rFonts w:ascii="Times New Roman" w:hAnsi="Times New Roman"/>
+                <w:noProof/>
+              </w:rPr>
+              <w:t>I. Giới thiệu</w:t>
+            </w:r>
+            <w:r>
+              <w:rPr>
+                <w:noProof/>
+                <w:webHidden/>
+              </w:rPr>
+              <w:tab/>
+            </w:r>
+            <w:r>
+              <w:rPr>
+                <w:noProof/>
+                <w:webHidden/>
+              </w:rPr>
+              <w:fldChar w:fldCharType="begin"/>
+            </w:r>
+            <w:r>
+              <w:rPr>
+                <w:noProof/>
+                <w:webHidden/>
+              </w:rPr>
+              <w:instrText xml:space="preserve"> PAGEREF _Toc60619827 \h </w:instrText>
+            </w:r>
+            <w:r>
+              <w:rPr>
+                <w:noProof/>
+                <w:webHidden/>
+              </w:rPr>
+            </w:r>
+            <w:r>
+              <w:rPr>
+                <w:noProof/>
+                <w:webHidden/>
+              </w:rPr>
+              <w:fldChar w:fldCharType="separate"/>
+            </w:r>
+            <w:r>
+              <w:rPr>
+                <w:noProof/>
+                <w:webHidden/>
+              </w:rPr>
+              <w:t>6</w:t>
+            </w:r>
+            <w:r>
+              <w:rPr>
+                <w:noProof/>
+                <w:webHidden/>
+              </w:rPr>
+              <w:fldChar w:fldCharType="end"/>
+            </w:r>
+          </w:hyperlink>
+        </w:p>
+        <w:p>
+          <w:pPr>
+            <w:pStyle w:val="TOC1"/>
+            <w:tabs>
+              <w:tab w:val="right" w:leader="dot" w:pos="9350"/>
+            </w:tabs>
+            <w:rPr>
+              <w:noProof/>
+            </w:rPr>
+          </w:pPr>
+          <w:hyperlink w:anchor="_Toc60619829" w:history="1">
+            <w:r>
+              <w:rPr>
+                <w:rStyle w:val="Hyperlink"/>
+                <w:rFonts w:ascii="Times New Roman" w:hAnsi="Times New Roman"/>
+                <w:noProof/>
+                <w:lang w:val="vi-VN"/>
+              </w:rPr>
+              <w:t>II. Bộ phân tích cú pháp</w:t>
+            </w:r>
+            <w:r>
+              <w:rPr>
+                <w:noProof/>
+                <w:webHidden/>
+              </w:rPr>
+              <w:tab/>
+            </w:r>
+            <w:r>
+              <w:rPr>
+                <w:noProof/>
+                <w:webHidden/>
+              </w:rPr>
+              <w:fldChar w:fldCharType="begin"/>
+            </w:r>
+            <w:r>
+              <w:rPr>
+                <w:noProof/>
+                <w:webHidden/>
+              </w:rPr>
+              <w:instrText xml:space="preserve"> PAGEREF _Toc60619829 \h </w:instrText>
+            </w:r>
+            <w:r>
+              <w:rPr>
+                <w:noProof/>
+                <w:webHidden/>
+              </w:rPr>
+            </w:r>
+            <w:r>
+              <w:rPr>
+                <w:noProof/>
+                <w:webHidden/>
+              </w:rPr>
+              <w:fldChar w:fldCharType="separate"/>
+            </w:r>
+            <w:r>
+              <w:rPr>
+                <w:noProof/>
+                <w:webHidden/>
+              </w:rPr>
+              <w:t>10</w:t>
+            </w:r>
+            <w:r>
+              <w:rPr>
+                <w:noProof/>
+                <w:webHidden/>
+              </w:rPr>
+              <w:fldChar w:fldCharType="end"/>
+            </w:r>
+          </w:hyperlink>
+        </w:p>
+        <w:p>
+          <w:pPr>
+            <w:pStyle w:val="TOC1"/>
+            <w:tabs>
+              <w:tab w:val="right" w:leader="dot" w:pos="9350"/>
+            </w:tabs>
+            <w:rPr>
+              <w:noProof/>
+            </w:rPr>
+          </w:pPr>
+          <w:hyperlink w:anchor="_Toc60619830" w:history="1">
+            <w:r>
+              <w:rPr>
+                <w:rStyle w:val="Hyperlink"/>
+                <w:rFonts w:ascii="Times New Roman" w:hAnsi="Times New Roman"/>
+                <w:noProof/>
+                <w:lang w:val="vi-VN"/>
+              </w:rPr>
+              <w:t>III. Thiết kế bộ ngữ liệu</w:t>
+            </w:r>
+            <w:r>
+              <w:rPr>
+                <w:noProof/>
+                <w:webHidden/>
+              </w:rPr>
+              <w:tab/>
+            </w:r>
+            <w:r>
+              <w:rPr>
+                <w:noProof/>
+                <w:webHidden/>
+              </w:rPr>
+              <w:fldChar w:fldCharType="begin"/>
+            </w:r>
+            <w:r>
+              <w:rPr>
+                <w:noProof/>
+                <w:webHidden/>
+              </w:rPr>
+              <w:instrText xml:space="preserve"> PAGEREF _Toc60619830 \h </w:instrText>
+            </w:r>
+            <w:r>
+              <w:rPr>
+                <w:noProof/>
+                <w:webHidden/>
+              </w:rPr>
+            </w:r>
+            <w:r>
+              <w:rPr>
+                <w:noProof/>
+                <w:webHidden/>
+              </w:rPr>
+              <w:fldChar w:fldCharType="separate"/>
+            </w:r>
+            <w:r>
+              <w:rPr>
+                <w:noProof/>
+                <w:webHidden/>
+              </w:rPr>
+              <w:t>13</w:t>
+            </w:r>
+            <w:r>
+              <w:rPr>
+                <w:noProof/>
+                <w:webHidden/>
+              </w:rPr>
+              <w:fldChar w:fldCharType="end"/>
+            </w:r>
+          </w:hyperlink>
+        </w:p>
+        <w:p>
+          <w:pPr>
+            <w:pStyle w:val="TOC1"/>
+            <w:tabs>
+              <w:tab w:val="right" w:leader="dot" w:pos="9350"/>
+            </w:tabs>
+            <w:rPr>
+              <w:noProof/>
+            </w:rPr>
+          </w:pPr>
+          <w:hyperlink w:anchor="_Toc60619831" w:history="1">
+            <w:r>
+              <w:rPr>
+                <w:rStyle w:val="Hyperlink"/>
+                <w:rFonts w:ascii="Times New Roman" w:hAnsi="Times New Roman"/>
+                <w:noProof/>
+                <w:lang w:val="vi-VN"/>
+              </w:rPr>
+              <w:t>IV. Thực nghiệm</w:t>
+            </w:r>
+            <w:r>
+              <w:rPr>
+                <w:noProof/>
+                <w:webHidden/>
+              </w:rPr>
+              <w:tab/>
+            </w:r>
+            <w:r>
+              <w:rPr>
+                <w:noProof/>
+                <w:webHidden/>
+              </w:rPr>
+              <w:fldChar w:fldCharType="begin"/>
+            </w:r>
+            <w:r>
+              <w:rPr>
+                <w:noProof/>
+                <w:webHidden/>
+              </w:rPr>
+              <w:instrText xml:space="preserve"> PAGEREF _Toc60619831 \h </w:instrText>
+            </w:r>
+            <w:r>
+              <w:rPr>
+                <w:noProof/>
+                <w:webHidden/>
+              </w:rPr>
+            </w:r>
+            <w:r>
+              <w:rPr>
+                <w:noProof/>
+                <w:webHidden/>
+              </w:rPr>
+              <w:fldChar w:fldCharType="separate"/>
+            </w:r>
+            <w:r>
+              <w:rPr>
+                <w:noProof/>
+                <w:webHidden/>
+              </w:rPr>
+              <w:t>14</w:t>
+            </w:r>
+            <w:r>
+              <w:rPr>
+                <w:noProof/>
+                <w:webHidden/>
+              </w:rPr>
+              <w:fldChar w:fldCharType="end"/>
+            </w:r>
+          </w:hyperlink>
+        </w:p>
+        <w:p>
+          <w:pPr>
+            <w:pStyle w:val="TOC1"/>
+            <w:tabs>
+              <w:tab w:val="right" w:leader="dot" w:pos="9350"/>
+            </w:tabs>
+            <w:rPr>
+              <w:noProof/>
+            </w:rPr>
+          </w:pPr>
+          <w:hyperlink w:anchor="_Toc60619832" w:history="1">
+            <w:r>
+              <w:rPr>
+                <w:rStyle w:val="Hyperlink"/>
+                <w:rFonts w:ascii="Times New Roman" w:hAnsi="Times New Roman"/>
+                <w:noProof/>
+                <w:lang w:val="vi-VN"/>
+              </w:rPr>
+              <w:t>V. Kết quả</w:t>
+            </w:r>
+            <w:r>
+              <w:rPr>
+                <w:rStyle w:val="Hyperlink"/>
+                <w:rFonts w:ascii="Times New Roman" w:hAnsi="Times New Roman" w:hint="eastAsia"/>
+                <w:noProof/>
+                <w:lang w:val="vi-VN"/>
+              </w:rPr>
+              <w:t xml:space="preserve"> đánh giá</w:t>
+            </w:r>
+            <w:r>
+              <w:rPr>
+                <w:noProof/>
+                <w:webHidden/>
+              </w:rPr>
+              <w:tab/>
+            </w:r>
+            <w:r>
+              <w:rPr>
+                <w:noProof/>
+                <w:webHidden/>
+              </w:rPr>
+              <w:fldChar w:fldCharType="begin"/>
+            </w:r>
+            <w:r>
+              <w:rPr>
+                <w:noProof/>
+                <w:webHidden/>
+              </w:rPr>
+              <w:instrText xml:space="preserve"> PAGEREF _Toc60619832 \h </w:instrText>
+            </w:r>
+            <w:r>
+              <w:rPr>
+                <w:noProof/>
+                <w:webHidden/>
+              </w:rPr>
+            </w:r>
+            <w:r>
+              <w:rPr>
+                <w:noProof/>
+                <w:webHidden/>
+              </w:rPr>
+              <w:fldChar w:fldCharType="separate"/>
+            </w:r>
+            <w:r>
+              <w:rPr>
+                <w:noProof/>
+                <w:webHidden/>
+              </w:rPr>
+              <w:t>15</w:t>
+            </w:r>
+            <w:r>
+              <w:rPr>
+                <w:noProof/>
+                <w:webHidden/>
+              </w:rPr>
+              <w:fldChar w:fldCharType="end"/>
+            </w:r>
+          </w:hyperlink>
+        </w:p>
+        <w:p>
+          <w:pPr>
+            <w:pStyle w:val="TOC1"/>
+            <w:tabs>
+              <w:tab w:val="right" w:leader="dot" w:pos="9350"/>
+            </w:tabs>
+            <w:rPr>
+              <w:noProof/>
+            </w:rPr>
+          </w:pPr>
+          <w:hyperlink w:anchor="_Toc60619833" w:history="1">
+            <w:r>
+              <w:rPr>
+                <w:rStyle w:val="Hyperlink"/>
+                <w:rFonts w:ascii="Times New Roman" w:hAnsi="Times New Roman"/>
+                <w:noProof/>
+                <w:lang w:val="vi-VN"/>
+              </w:rPr>
+              <w:t>VI. Kết luận</w:t>
+            </w:r>
+            <w:r>
+              <w:rPr>
+                <w:noProof/>
+                <w:webHidden/>
+              </w:rPr>
+              <w:tab/>
+            </w:r>
+            <w:r>
+              <w:rPr>
+                <w:noProof/>
+                <w:webHidden/>
+              </w:rPr>
+              <w:fldChar w:fldCharType="begin"/>
+            </w:r>
+            <w:r>
+              <w:rPr>
+                <w:noProof/>
+                <w:webHidden/>
+              </w:rPr>
+              <w:instrText xml:space="preserve"> PAGEREF _Toc60619833 \h </w:instrText>
+            </w:r>
+            <w:r>
+              <w:rPr>
+                <w:noProof/>
+                <w:webHidden/>
+              </w:rPr>
+            </w:r>
+            <w:r>
+              <w:rPr>
+                <w:noProof/>
+                <w:webHidden/>
+              </w:rPr>
+              <w:fldChar w:fldCharType="separate"/>
+            </w:r>
+            <w:r>
+              <w:rPr>
+                <w:noProof/>
+                <w:webHidden/>
+              </w:rPr>
+              <w:t>17</w:t>
+            </w:r>
+            <w:r>
+              <w:rPr>
+                <w:noProof/>
+                <w:webHidden/>
+              </w:rPr>
+              <w:fldChar w:fldCharType="end"/>
+            </w:r>
+          </w:hyperlink>
+        </w:p>
+        <w:p>
+          <w:pPr>
+            <w:pStyle w:val="TOC1"/>
+            <w:tabs>
+              <w:tab w:val="right" w:leader="dot" w:pos="9350"/>
+            </w:tabs>
+            <w:rPr>
+              <w:noProof/>
+            </w:rPr>
+          </w:pPr>
+          <w:hyperlink w:anchor="_Toc60619834" w:history="1">
+            <w:r>
+              <w:rPr>
+                <w:rStyle w:val="Hyperlink"/>
+                <w:rFonts w:ascii="Times New Roman" w:hAnsi="Times New Roman"/>
+                <w:noProof/>
+                <w:lang w:val="vi-VN"/>
+              </w:rPr>
+              <w:t>THAM KHẢO</w:t>
+            </w:r>
+            <w:r>
+              <w:rPr>
+                <w:noProof/>
+                <w:webHidden/>
+              </w:rPr>
+              <w:tab/>
+            </w:r>
+            <w:r>
+              <w:rPr>
+                <w:noProof/>
+                <w:webHidden/>
+              </w:rPr>
+              <w:fldChar w:fldCharType="begin"/>
+            </w:r>
+            <w:r>
+              <w:rPr>
+                <w:noProof/>
+                <w:webHidden/>
+              </w:rPr>
+              <w:instrText xml:space="preserve"> PAGEREF _Toc60619834 \h </w:instrText>
+            </w:r>
+            <w:r>
+              <w:rPr>
+                <w:noProof/>
+                <w:webHidden/>
+              </w:rPr>
+            </w:r>
+            <w:r>
+              <w:rPr>
+                <w:noProof/>
+                <w:webHidden/>
+              </w:rPr>
+              <w:fldChar w:fldCharType="separate"/>
+            </w:r>
+            <w:r>
+              <w:rPr>
+                <w:noProof/>
+                <w:webHidden/>
+              </w:rPr>
+              <w:t>18</w:t>
+            </w:r>
+            <w:r>
+              <w:rPr>
+                <w:noProof/>
+                <w:webHidden/>
+              </w:rPr>
+              <w:fldChar w:fldCharType="end"/>
+            </w:r>
+          </w:hyperlink>
+        </w:p>
+        <w:p>
+          <w:r>
+            <w:rPr>
+              <w:b/>
+              <w:bCs/>
+              <w:noProof/>
+            </w:rPr>
+            <w:fldChar w:fldCharType="end"/>
+          </w:r>
+        </w:p>
+      </w:sdtContent>
+    </w:sdt>
     <w:p>
       <w:pPr>
         <w:rPr>
@@ -1105,7 +1782,7 @@
           <w:lang w:val="en-VN"/>
         </w:rPr>
       </w:pPr>
-      <w:bookmarkStart w:id="1" w:name="_Toc55449593"/>
+      <w:bookmarkStart w:id="2" w:name="_Toc55449593"/>
     </w:p>
     <w:p/>
     <w:p/>
@@ -1135,19 +1812,6 @@
     <w:p/>
     <w:p/>
     <w:p/>
-    <w:p/>
-    <w:p/>
-    <w:p/>
-    <w:p/>
-    <w:p/>
-    <w:p/>
-    <w:p/>
-    <w:p/>
-    <w:p/>
-    <w:p/>
-    <w:p/>
-    <w:p/>
-    <w:p/>
     <w:p>
       <w:pPr>
         <w:pStyle w:val="Heading1"/>
@@ -1159,6 +1823,7 @@
           <w:lang w:val="en-VN"/>
         </w:rPr>
       </w:pPr>
+      <w:bookmarkStart w:id="3" w:name="_Toc60619826"/>
       <w:r>
         <w:rPr>
           <w:rFonts w:ascii="Times New Roman" w:hAnsi="Times New Roman" w:cs="Times New Roman"/>
@@ -1169,7 +1834,8 @@
         <w:lastRenderedPageBreak/>
         <w:t>TÓM TẮT</w:t>
       </w:r>
-      <w:bookmarkEnd w:id="1"/>
+      <w:bookmarkEnd w:id="2"/>
+      <w:bookmarkEnd w:id="3"/>
     </w:p>
     <w:p>
       <w:pPr>
@@ -1440,7 +2106,8 @@
           <w:lang w:val="en-VN"/>
         </w:rPr>
       </w:pPr>
-      <w:bookmarkStart w:id="2" w:name="_Toc55449594"/>
+      <w:bookmarkStart w:id="4" w:name="_Toc55449594"/>
+      <w:bookmarkStart w:id="5" w:name="_Toc60619827"/>
       <w:r>
         <w:rPr>
           <w:rFonts w:ascii="Times New Roman" w:hAnsi="Times New Roman" w:cs="Times New Roman"/>
@@ -1451,7 +2118,8 @@
         <w:lastRenderedPageBreak/>
         <w:t>I. Giới thiệu</w:t>
       </w:r>
-      <w:bookmarkEnd w:id="2"/>
+      <w:bookmarkEnd w:id="4"/>
+      <w:bookmarkEnd w:id="5"/>
     </w:p>
     <w:p>
       <w:pPr>
@@ -1525,7 +2193,7 @@
                     <pic:cNvPicPr/>
                   </pic:nvPicPr>
                   <pic:blipFill>
-                    <a:blip r:embed="rId7">
+                    <a:blip r:embed="rId9">
                       <a:extLst>
                         <a:ext uri="{28A0092B-C50C-407E-A947-70E740481C1C}">
                           <a14:useLocalDpi xmlns:a14="http://schemas.microsoft.com/office/drawing/2010/main" val="0"/>
@@ -1668,7 +2336,7 @@
                     <pic:cNvPicPr/>
                   </pic:nvPicPr>
                   <pic:blipFill>
-                    <a:blip r:embed="rId8">
+                    <a:blip r:embed="rId10">
                       <a:extLst>
                         <a:ext uri="{28A0092B-C50C-407E-A947-70E740481C1C}">
                           <a14:useLocalDpi xmlns:a14="http://schemas.microsoft.com/office/drawing/2010/main" val="0"/>
@@ -1817,7 +2485,7 @@
                     <pic:cNvPicPr/>
                   </pic:nvPicPr>
                   <pic:blipFill>
-                    <a:blip r:embed="rId9">
+                    <a:blip r:embed="rId11">
                       <a:extLst>
                         <a:ext uri="{28A0092B-C50C-407E-A947-70E740481C1C}">
                           <a14:useLocalDpi xmlns:a14="http://schemas.microsoft.com/office/drawing/2010/main" val="0"/>
@@ -2244,7 +2912,7 @@
                     <pic:cNvPicPr/>
                   </pic:nvPicPr>
                   <pic:blipFill>
-                    <a:blip r:embed="rId10">
+                    <a:blip r:embed="rId12">
                       <a:extLst>
                         <a:ext uri="{28A0092B-C50C-407E-A947-70E740481C1C}">
                           <a14:useLocalDpi xmlns:a14="http://schemas.microsoft.com/office/drawing/2010/main" val="0"/>
@@ -2415,7 +3083,7 @@
                     <pic:cNvPicPr/>
                   </pic:nvPicPr>
                   <pic:blipFill>
-                    <a:blip r:embed="rId11">
+                    <a:blip r:embed="rId13">
                       <a:extLst>
                         <a:ext uri="{28A0092B-C50C-407E-A947-70E740481C1C}">
                           <a14:useLocalDpi xmlns:a14="http://schemas.microsoft.com/office/drawing/2010/main" val="0"/>
@@ -2508,6 +3176,7 @@
           <w:lang w:val="vi-VN"/>
         </w:rPr>
       </w:pPr>
+      <w:bookmarkStart w:id="6" w:name="_Toc60619828"/>
       <w:r>
         <w:rPr>
           <w:rFonts w:ascii="Times New Roman" w:hAnsi="Times New Roman" w:cs="Times New Roman"/>
@@ -2586,6 +3255,7 @@
         </w:rPr>
         <w:t>.</w:t>
       </w:r>
+      <w:bookmarkEnd w:id="6"/>
     </w:p>
     <w:p>
       <w:pPr>
@@ -2986,6 +3656,7 @@
           <w:lang w:val="vi-VN"/>
         </w:rPr>
       </w:pPr>
+      <w:bookmarkStart w:id="7" w:name="_Toc60619829"/>
       <w:r>
         <w:rPr>
           <w:rFonts w:ascii="Times New Roman" w:hAnsi="Times New Roman" w:cs="Times New Roman"/>
@@ -3005,6 +3676,7 @@
         </w:rPr>
         <w:t>Bộ phân tích cú pháp</w:t>
       </w:r>
+      <w:bookmarkEnd w:id="7"/>
     </w:p>
     <w:p>
       <w:pPr>
@@ -3370,7 +4042,7 @@
                     <pic:cNvPicPr/>
                   </pic:nvPicPr>
                   <pic:blipFill>
-                    <a:blip r:embed="rId12">
+                    <a:blip r:embed="rId14">
                       <a:extLst>
                         <a:ext uri="{28A0092B-C50C-407E-A947-70E740481C1C}">
                           <a14:useLocalDpi xmlns:a14="http://schemas.microsoft.com/office/drawing/2010/main" val="0"/>
@@ -3522,7 +4194,7 @@
                     <pic:cNvPicPr/>
                   </pic:nvPicPr>
                   <pic:blipFill>
-                    <a:blip r:embed="rId13">
+                    <a:blip r:embed="rId15">
                       <a:extLst>
                         <a:ext uri="{28A0092B-C50C-407E-A947-70E740481C1C}">
                           <a14:useLocalDpi xmlns:a14="http://schemas.microsoft.com/office/drawing/2010/main" val="0"/>
@@ -3671,7 +4343,7 @@
                     <pic:cNvPicPr/>
                   </pic:nvPicPr>
                   <pic:blipFill>
-                    <a:blip r:embed="rId14">
+                    <a:blip r:embed="rId16">
                       <a:extLst>
                         <a:ext uri="{28A0092B-C50C-407E-A947-70E740481C1C}">
                           <a14:useLocalDpi xmlns:a14="http://schemas.microsoft.com/office/drawing/2010/main" val="0"/>
@@ -4047,6 +4719,7 @@
           <w:lang w:val="vi-VN"/>
         </w:rPr>
       </w:pPr>
+      <w:bookmarkStart w:id="8" w:name="_Toc60619830"/>
       <w:r>
         <w:rPr>
           <w:rFonts w:ascii="Times New Roman" w:hAnsi="Times New Roman" w:cs="Times New Roman"/>
@@ -4084,6 +4757,7 @@
         </w:rPr>
         <w:t>Thiết kế bộ ngữ liệu</w:t>
       </w:r>
+      <w:bookmarkEnd w:id="8"/>
     </w:p>
     <w:p>
       <w:pPr>
@@ -4407,6 +5081,7 @@
           <w:lang w:val="vi-VN"/>
         </w:rPr>
       </w:pPr>
+      <w:bookmarkStart w:id="9" w:name="_Toc60619831"/>
       <w:r>
         <w:rPr>
           <w:rFonts w:ascii="Times New Roman" w:hAnsi="Times New Roman" w:cs="Times New Roman"/>
@@ -4444,6 +5119,7 @@
         </w:rPr>
         <w:t>Thực nghiệm</w:t>
       </w:r>
+      <w:bookmarkEnd w:id="9"/>
     </w:p>
     <w:p>
       <w:pPr>
@@ -4594,7 +5270,7 @@
                     <pic:cNvPicPr/>
                   </pic:nvPicPr>
                   <pic:blipFill>
-                    <a:blip r:embed="rId15">
+                    <a:blip r:embed="rId17">
                       <a:extLst>
                         <a:ext uri="{28A0092B-C50C-407E-A947-70E740481C1C}">
                           <a14:useLocalDpi xmlns:a14="http://schemas.microsoft.com/office/drawing/2010/main" val="0"/>
@@ -4682,6 +5358,7 @@
           <w:lang w:val="vi-VN"/>
         </w:rPr>
       </w:pPr>
+      <w:bookmarkStart w:id="10" w:name="_Toc60619832"/>
       <w:r>
         <w:rPr>
           <w:rFonts w:ascii="Times New Roman" w:hAnsi="Times New Roman" w:cs="Times New Roman"/>
@@ -4728,6 +5405,7 @@
         </w:rPr>
         <w:t xml:space="preserve"> đánh giá</w:t>
       </w:r>
+      <w:bookmarkEnd w:id="10"/>
     </w:p>
     <w:p>
       <w:pPr>
@@ -5259,7 +5937,7 @@
                     <pic:cNvPicPr/>
                   </pic:nvPicPr>
                   <pic:blipFill>
-                    <a:blip r:embed="rId16">
+                    <a:blip r:embed="rId18">
                       <a:extLst>
                         <a:ext uri="{28A0092B-C50C-407E-A947-70E740481C1C}">
                           <a14:useLocalDpi xmlns:a14="http://schemas.microsoft.com/office/drawing/2010/main" val="0"/>
@@ -5381,7 +6059,7 @@
                     <pic:cNvPicPr/>
                   </pic:nvPicPr>
                   <pic:blipFill>
-                    <a:blip r:embed="rId17">
+                    <a:blip r:embed="rId19">
                       <a:extLst>
                         <a:ext uri="{28A0092B-C50C-407E-A947-70E740481C1C}">
                           <a14:useLocalDpi xmlns:a14="http://schemas.microsoft.com/office/drawing/2010/main" val="0"/>
@@ -5499,6 +6177,7 @@
           <w:lang w:val="vi-VN"/>
         </w:rPr>
       </w:pPr>
+      <w:bookmarkStart w:id="11" w:name="_Toc60619833"/>
       <w:r>
         <w:rPr>
           <w:rFonts w:ascii="Times New Roman" w:hAnsi="Times New Roman" w:cs="Times New Roman"/>
@@ -5527,6 +6206,7 @@
         </w:rPr>
         <w:t xml:space="preserve"> luận</w:t>
       </w:r>
+      <w:bookmarkEnd w:id="11"/>
     </w:p>
     <w:p>
       <w:pPr>
@@ -5711,6 +6391,7 @@
           <w:lang w:val="vi-VN"/>
         </w:rPr>
       </w:pPr>
+      <w:bookmarkStart w:id="12" w:name="_Toc60619834"/>
       <w:r>
         <w:rPr>
           <w:rFonts w:ascii="Times New Roman" w:hAnsi="Times New Roman" w:cs="Times New Roman"/>
@@ -5721,6 +6402,7 @@
         <w:lastRenderedPageBreak/>
         <w:t>THAM KHẢO</w:t>
       </w:r>
+      <w:bookmarkEnd w:id="12"/>
     </w:p>
     <w:p>
       <w:pPr>
@@ -5808,13 +6490,171 @@
       </w:pPr>
     </w:p>
     <w:sectPr>
+      <w:footerReference w:type="even" r:id="rId20"/>
+      <w:footerReference w:type="default" r:id="rId21"/>
       <w:pgSz w:w="12240" w:h="15840"/>
       <w:pgMar w:top="1440" w:right="1440" w:bottom="1440" w:left="1440" w:header="708" w:footer="708" w:gutter="0"/>
       <w:cols w:space="708"/>
+      <w:titlePg/>
       <w:docGrid w:linePitch="360"/>
     </w:sectPr>
   </w:body>
 </w:document>
+</file>
+
+<file path=word/endnotes.xml><?xml version="1.0" encoding="utf-8"?>
+<w:endnotes xmlns:wpc="http://schemas.microsoft.com/office/word/2010/wordprocessingCanvas" xmlns:cx="http://schemas.microsoft.com/office/drawing/2014/chartex" xmlns:cx1="http://schemas.microsoft.com/office/drawing/2015/9/8/chartex" xmlns:cx2="http://schemas.microsoft.com/office/drawing/2015/10/21/chartex" xmlns:cx3="http://schemas.microsoft.com/office/drawing/2016/5/9/chartex" xmlns:cx4="http://schemas.microsoft.com/office/drawing/2016/5/10/chartex" xmlns:cx5="http://schemas.microsoft.com/office/drawing/2016/5/11/chartex" xmlns:cx6="http://schemas.microsoft.com/office/drawing/2016/5/12/chartex" xmlns:cx7="http://schemas.microsoft.com/office/drawing/2016/5/13/chartex" xmlns:cx8="http://schemas.microsoft.com/office/drawing/2016/5/14/chartex" xmlns:mc="http://schemas.openxmlformats.org/markup-compatibility/2006" xmlns:aink="http://schemas.microsoft.com/office/drawing/2016/ink" xmlns:am3d="http://schemas.microsoft.com/office/drawing/2017/model3d" xmlns:o="urn:schemas-microsoft-com:office:office" xmlns:r="http://schemas.openxmlformats.org/officeDocument/2006/relationships" xmlns:m="http://schemas.openxmlformats.org/officeDocument/2006/math" xmlns:v="urn:schemas-microsoft-com:vml" xmlns:wp14="http://schemas.microsoft.com/office/word/2010/wordprocessingDrawing" xmlns:wp="http://schemas.openxmlformats.org/drawingml/2006/wordprocessingDrawing" xmlns:w10="urn:schemas-microsoft-com:office:word" xmlns:w="http://schemas.openxmlformats.org/wordprocessingml/2006/main" xmlns:w14="http://schemas.microsoft.com/office/word/2010/wordml" xmlns:w15="http://schemas.microsoft.com/office/word/2012/wordml" xmlns:w16cex="http://schemas.microsoft.com/office/word/2018/wordml/cex" xmlns:w16cid="http://schemas.microsoft.com/office/word/2016/wordml/cid" xmlns:w16="http://schemas.microsoft.com/office/word/2018/wordml" xmlns:w16se="http://schemas.microsoft.com/office/word/2015/wordml/symex" xmlns:wpg="http://schemas.microsoft.com/office/word/2010/wordprocessingGroup" xmlns:wpi="http://schemas.microsoft.com/office/word/2010/wordprocessingInk" xmlns:wne="http://schemas.microsoft.com/office/word/2006/wordml" xmlns:wps="http://schemas.microsoft.com/office/word/2010/wordprocessingShape" mc:Ignorable="w14 w15 w16se w16cid w16 w16cex wp14">
+  <w:endnote w:type="separator" w:id="-1">
+    <w:p>
+      <w:r>
+        <w:separator/>
+      </w:r>
+    </w:p>
+  </w:endnote>
+  <w:endnote w:type="continuationSeparator" w:id="0">
+    <w:p>
+      <w:r>
+        <w:continuationSeparator/>
+      </w:r>
+    </w:p>
+  </w:endnote>
+</w:endnotes>
+</file>
+
+<file path=word/footer1.xml><?xml version="1.0" encoding="utf-8"?>
+<w:ftr xmlns:wpc="http://schemas.microsoft.com/office/word/2010/wordprocessingCanvas" xmlns:cx="http://schemas.microsoft.com/office/drawing/2014/chartex" xmlns:cx1="http://schemas.microsoft.com/office/drawing/2015/9/8/chartex" xmlns:cx2="http://schemas.microsoft.com/office/drawing/2015/10/21/chartex" xmlns:cx3="http://schemas.microsoft.com/office/drawing/2016/5/9/chartex" xmlns:cx4="http://schemas.microsoft.com/office/drawing/2016/5/10/chartex" xmlns:cx5="http://schemas.microsoft.com/office/drawing/2016/5/11/chartex" xmlns:cx6="http://schemas.microsoft.com/office/drawing/2016/5/12/chartex" xmlns:cx7="http://schemas.microsoft.com/office/drawing/2016/5/13/chartex" xmlns:cx8="http://schemas.microsoft.com/office/drawing/2016/5/14/chartex" xmlns:mc="http://schemas.openxmlformats.org/markup-compatibility/2006" xmlns:aink="http://schemas.microsoft.com/office/drawing/2016/ink" xmlns:am3d="http://schemas.microsoft.com/office/drawing/2017/model3d" xmlns:o="urn:schemas-microsoft-com:office:office" xmlns:r="http://schemas.openxmlformats.org/officeDocument/2006/relationships" xmlns:m="http://schemas.openxmlformats.org/officeDocument/2006/math" xmlns:v="urn:schemas-microsoft-com:vml" xmlns:wp14="http://schemas.microsoft.com/office/word/2010/wordprocessingDrawing" xmlns:wp="http://schemas.openxmlformats.org/drawingml/2006/wordprocessingDrawing" xmlns:w10="urn:schemas-microsoft-com:office:word" xmlns:w="http://schemas.openxmlformats.org/wordprocessingml/2006/main" xmlns:w14="http://schemas.microsoft.com/office/word/2010/wordml" xmlns:w15="http://schemas.microsoft.com/office/word/2012/wordml" xmlns:w16cex="http://schemas.microsoft.com/office/word/2018/wordml/cex" xmlns:w16cid="http://schemas.microsoft.com/office/word/2016/wordml/cid" xmlns:w16="http://schemas.microsoft.com/office/word/2018/wordml" xmlns:w16se="http://schemas.microsoft.com/office/word/2015/wordml/symex" xmlns:wpg="http://schemas.microsoft.com/office/word/2010/wordprocessingGroup" xmlns:wpi="http://schemas.microsoft.com/office/word/2010/wordprocessingInk" xmlns:wne="http://schemas.microsoft.com/office/word/2006/wordml" xmlns:wps="http://schemas.microsoft.com/office/word/2010/wordprocessingShape" mc:Ignorable="w14 w15 w16se w16cid w16 w16cex wp14">
+  <w:sdt>
+    <w:sdtPr>
+      <w:rPr>
+        <w:rStyle w:val="PageNumber"/>
+      </w:rPr>
+      <w:id w:val="-1393803498"/>
+      <w:docPartObj>
+        <w:docPartGallery w:val="Page Numbers (Bottom of Page)"/>
+        <w:docPartUnique/>
+      </w:docPartObj>
+    </w:sdtPr>
+    <w:sdtContent>
+      <w:p>
+        <w:pPr>
+          <w:pStyle w:val="Footer"/>
+          <w:framePr w:wrap="none" w:vAnchor="text" w:hAnchor="margin" w:xAlign="right" w:y="1"/>
+          <w:rPr>
+            <w:rStyle w:val="PageNumber"/>
+          </w:rPr>
+        </w:pPr>
+        <w:r>
+          <w:rPr>
+            <w:rStyle w:val="PageNumber"/>
+          </w:rPr>
+          <w:fldChar w:fldCharType="begin"/>
+        </w:r>
+        <w:r>
+          <w:rPr>
+            <w:rStyle w:val="PageNumber"/>
+          </w:rPr>
+          <w:instrText xml:space="preserve"> PAGE </w:instrText>
+        </w:r>
+        <w:r>
+          <w:rPr>
+            <w:rStyle w:val="PageNumber"/>
+          </w:rPr>
+          <w:fldChar w:fldCharType="end"/>
+        </w:r>
+      </w:p>
+    </w:sdtContent>
+  </w:sdt>
+  <w:p>
+    <w:pPr>
+      <w:pStyle w:val="Footer"/>
+      <w:ind w:right="360"/>
+    </w:pPr>
+  </w:p>
+</w:ftr>
+</file>
+
+<file path=word/footer2.xml><?xml version="1.0" encoding="utf-8"?>
+<w:ftr xmlns:wpc="http://schemas.microsoft.com/office/word/2010/wordprocessingCanvas" xmlns:cx="http://schemas.microsoft.com/office/drawing/2014/chartex" xmlns:cx1="http://schemas.microsoft.com/office/drawing/2015/9/8/chartex" xmlns:cx2="http://schemas.microsoft.com/office/drawing/2015/10/21/chartex" xmlns:cx3="http://schemas.microsoft.com/office/drawing/2016/5/9/chartex" xmlns:cx4="http://schemas.microsoft.com/office/drawing/2016/5/10/chartex" xmlns:cx5="http://schemas.microsoft.com/office/drawing/2016/5/11/chartex" xmlns:cx6="http://schemas.microsoft.com/office/drawing/2016/5/12/chartex" xmlns:cx7="http://schemas.microsoft.com/office/drawing/2016/5/13/chartex" xmlns:cx8="http://schemas.microsoft.com/office/drawing/2016/5/14/chartex" xmlns:mc="http://schemas.openxmlformats.org/markup-compatibility/2006" xmlns:aink="http://schemas.microsoft.com/office/drawing/2016/ink" xmlns:am3d="http://schemas.microsoft.com/office/drawing/2017/model3d" xmlns:o="urn:schemas-microsoft-com:office:office" xmlns:r="http://schemas.openxmlformats.org/officeDocument/2006/relationships" xmlns:m="http://schemas.openxmlformats.org/officeDocument/2006/math" xmlns:v="urn:schemas-microsoft-com:vml" xmlns:wp14="http://schemas.microsoft.com/office/word/2010/wordprocessingDrawing" xmlns:wp="http://schemas.openxmlformats.org/drawingml/2006/wordprocessingDrawing" xmlns:w10="urn:schemas-microsoft-com:office:word" xmlns:w="http://schemas.openxmlformats.org/wordprocessingml/2006/main" xmlns:w14="http://schemas.microsoft.com/office/word/2010/wordml" xmlns:w15="http://schemas.microsoft.com/office/word/2012/wordml" xmlns:w16cex="http://schemas.microsoft.com/office/word/2018/wordml/cex" xmlns:w16cid="http://schemas.microsoft.com/office/word/2016/wordml/cid" xmlns:w16="http://schemas.microsoft.com/office/word/2018/wordml" xmlns:w16se="http://schemas.microsoft.com/office/word/2015/wordml/symex" xmlns:wpg="http://schemas.microsoft.com/office/word/2010/wordprocessingGroup" xmlns:wpi="http://schemas.microsoft.com/office/word/2010/wordprocessingInk" xmlns:wne="http://schemas.microsoft.com/office/word/2006/wordml" xmlns:wps="http://schemas.microsoft.com/office/word/2010/wordprocessingShape" mc:Ignorable="w14 w15 w16se w16cid w16 w16cex wp14">
+  <w:sdt>
+    <w:sdtPr>
+      <w:rPr>
+        <w:rStyle w:val="PageNumber"/>
+      </w:rPr>
+      <w:id w:val="-1484153434"/>
+      <w:docPartObj>
+        <w:docPartGallery w:val="Page Numbers (Bottom of Page)"/>
+        <w:docPartUnique/>
+      </w:docPartObj>
+    </w:sdtPr>
+    <w:sdtContent>
+      <w:p>
+        <w:pPr>
+          <w:pStyle w:val="Footer"/>
+          <w:framePr w:wrap="none" w:vAnchor="text" w:hAnchor="margin" w:xAlign="right" w:y="1"/>
+          <w:rPr>
+            <w:rStyle w:val="PageNumber"/>
+          </w:rPr>
+        </w:pPr>
+        <w:r>
+          <w:rPr>
+            <w:rStyle w:val="PageNumber"/>
+          </w:rPr>
+          <w:fldChar w:fldCharType="begin"/>
+        </w:r>
+        <w:r>
+          <w:rPr>
+            <w:rStyle w:val="PageNumber"/>
+          </w:rPr>
+          <w:instrText xml:space="preserve"> PAGE </w:instrText>
+        </w:r>
+        <w:r>
+          <w:rPr>
+            <w:rStyle w:val="PageNumber"/>
+          </w:rPr>
+          <w:fldChar w:fldCharType="separate"/>
+        </w:r>
+        <w:r>
+          <w:rPr>
+            <w:rStyle w:val="PageNumber"/>
+            <w:noProof/>
+          </w:rPr>
+          <w:t>2</w:t>
+        </w:r>
+        <w:r>
+          <w:rPr>
+            <w:rStyle w:val="PageNumber"/>
+          </w:rPr>
+          <w:fldChar w:fldCharType="end"/>
+        </w:r>
+      </w:p>
+    </w:sdtContent>
+  </w:sdt>
+  <w:p>
+    <w:pPr>
+      <w:pStyle w:val="Footer"/>
+      <w:ind w:right="360"/>
+    </w:pPr>
+  </w:p>
+</w:ftr>
+</file>
+
+<file path=word/footnotes.xml><?xml version="1.0" encoding="utf-8"?>
+<w:footnotes xmlns:wpc="http://schemas.microsoft.com/office/word/2010/wordprocessingCanvas" xmlns:cx="http://schemas.microsoft.com/office/drawing/2014/chartex" xmlns:cx1="http://schemas.microsoft.com/office/drawing/2015/9/8/chartex" xmlns:cx2="http://schemas.microsoft.com/office/drawing/2015/10/21/chartex" xmlns:cx3="http://schemas.microsoft.com/office/drawing/2016/5/9/chartex" xmlns:cx4="http://schemas.microsoft.com/office/drawing/2016/5/10/chartex" xmlns:cx5="http://schemas.microsoft.com/office/drawing/2016/5/11/chartex" xmlns:cx6="http://schemas.microsoft.com/office/drawing/2016/5/12/chartex" xmlns:cx7="http://schemas.microsoft.com/office/drawing/2016/5/13/chartex" xmlns:cx8="http://schemas.microsoft.com/office/drawing/2016/5/14/chartex" xmlns:mc="http://schemas.openxmlformats.org/markup-compatibility/2006" xmlns:aink="http://schemas.microsoft.com/office/drawing/2016/ink" xmlns:am3d="http://schemas.microsoft.com/office/drawing/2017/model3d" xmlns:o="urn:schemas-microsoft-com:office:office" xmlns:r="http://schemas.openxmlformats.org/officeDocument/2006/relationships" xmlns:m="http://schemas.openxmlformats.org/officeDocument/2006/math" xmlns:v="urn:schemas-microsoft-com:vml" xmlns:wp14="http://schemas.microsoft.com/office/word/2010/wordprocessingDrawing" xmlns:wp="http://schemas.openxmlformats.org/drawingml/2006/wordprocessingDrawing" xmlns:w10="urn:schemas-microsoft-com:office:word" xmlns:w="http://schemas.openxmlformats.org/wordprocessingml/2006/main" xmlns:w14="http://schemas.microsoft.com/office/word/2010/wordml" xmlns:w15="http://schemas.microsoft.com/office/word/2012/wordml" xmlns:w16cex="http://schemas.microsoft.com/office/word/2018/wordml/cex" xmlns:w16cid="http://schemas.microsoft.com/office/word/2016/wordml/cid" xmlns:w16="http://schemas.microsoft.com/office/word/2018/wordml" xmlns:w16se="http://schemas.microsoft.com/office/word/2015/wordml/symex" xmlns:wpg="http://schemas.microsoft.com/office/word/2010/wordprocessingGroup" xmlns:wpi="http://schemas.microsoft.com/office/word/2010/wordprocessingInk" xmlns:wne="http://schemas.microsoft.com/office/word/2006/wordml" xmlns:wps="http://schemas.microsoft.com/office/word/2010/wordprocessingShape" mc:Ignorable="w14 w15 w16se w16cid w16 w16cex wp14">
+  <w:footnote w:type="separator" w:id="-1">
+    <w:p>
+      <w:r>
+        <w:separator/>
+      </w:r>
+    </w:p>
+  </w:footnote>
+  <w:footnote w:type="continuationSeparator" w:id="0">
+    <w:p>
+      <w:r>
+        <w:continuationSeparator/>
+      </w:r>
+    </w:p>
+  </w:footnote>
+</w:footnotes>
 </file>
 
 <file path=word/numbering.xml><?xml version="1.0" encoding="utf-8"?>
@@ -7229,6 +8069,235 @@
       <w:color w:val="808080"/>
     </w:rPr>
   </w:style>
+  <w:style w:type="paragraph" w:styleId="TOCHeading">
+    <w:name w:val="TOC Heading"/>
+    <w:basedOn w:val="Heading1"/>
+    <w:next w:val="Normal"/>
+    <w:uiPriority w:val="39"/>
+    <w:unhideWhenUsed/>
+    <w:qFormat/>
+    <w:rsid w:val="00772544"/>
+    <w:pPr>
+      <w:spacing w:after="0" w:line="276" w:lineRule="auto"/>
+      <w:outlineLvl w:val="9"/>
+    </w:pPr>
+    <w:rPr>
+      <w:rFonts w:asciiTheme="majorHAnsi" w:eastAsiaTheme="majorEastAsia" w:hAnsiTheme="majorHAnsi" w:cstheme="majorBidi"/>
+      <w:bCs/>
+      <w:color w:val="2F5496" w:themeColor="accent1" w:themeShade="BF"/>
+      <w:sz w:val="28"/>
+      <w:szCs w:val="28"/>
+    </w:rPr>
+  </w:style>
+  <w:style w:type="paragraph" w:styleId="TOC1">
+    <w:name w:val="toc 1"/>
+    <w:basedOn w:val="Normal"/>
+    <w:next w:val="Normal"/>
+    <w:autoRedefine/>
+    <w:uiPriority w:val="39"/>
+    <w:unhideWhenUsed/>
+    <w:rsid w:val="00772544"/>
+    <w:pPr>
+      <w:spacing w:before="120"/>
+    </w:pPr>
+    <w:rPr>
+      <w:rFonts w:asciiTheme="minorHAnsi" w:hAnsiTheme="minorHAnsi"/>
+      <w:b/>
+      <w:bCs/>
+      <w:i/>
+      <w:iCs/>
+    </w:rPr>
+  </w:style>
+  <w:style w:type="character" w:styleId="Hyperlink">
+    <w:name w:val="Hyperlink"/>
+    <w:basedOn w:val="DefaultParagraphFont"/>
+    <w:uiPriority w:val="99"/>
+    <w:unhideWhenUsed/>
+    <w:rsid w:val="00772544"/>
+    <w:rPr>
+      <w:color w:val="0563C1" w:themeColor="hyperlink"/>
+      <w:u w:val="single"/>
+    </w:rPr>
+  </w:style>
+  <w:style w:type="paragraph" w:styleId="TOC2">
+    <w:name w:val="toc 2"/>
+    <w:basedOn w:val="Normal"/>
+    <w:next w:val="Normal"/>
+    <w:autoRedefine/>
+    <w:uiPriority w:val="39"/>
+    <w:semiHidden/>
+    <w:unhideWhenUsed/>
+    <w:rsid w:val="00772544"/>
+    <w:pPr>
+      <w:spacing w:before="120"/>
+      <w:ind w:left="240"/>
+    </w:pPr>
+    <w:rPr>
+      <w:rFonts w:asciiTheme="minorHAnsi" w:hAnsiTheme="minorHAnsi"/>
+      <w:b/>
+      <w:bCs/>
+      <w:sz w:val="22"/>
+      <w:szCs w:val="22"/>
+    </w:rPr>
+  </w:style>
+  <w:style w:type="paragraph" w:styleId="TOC3">
+    <w:name w:val="toc 3"/>
+    <w:basedOn w:val="Normal"/>
+    <w:next w:val="Normal"/>
+    <w:autoRedefine/>
+    <w:uiPriority w:val="39"/>
+    <w:semiHidden/>
+    <w:unhideWhenUsed/>
+    <w:rsid w:val="00772544"/>
+    <w:pPr>
+      <w:ind w:left="480"/>
+    </w:pPr>
+    <w:rPr>
+      <w:rFonts w:asciiTheme="minorHAnsi" w:hAnsiTheme="minorHAnsi"/>
+      <w:sz w:val="20"/>
+      <w:szCs w:val="20"/>
+    </w:rPr>
+  </w:style>
+  <w:style w:type="paragraph" w:styleId="TOC4">
+    <w:name w:val="toc 4"/>
+    <w:basedOn w:val="Normal"/>
+    <w:next w:val="Normal"/>
+    <w:autoRedefine/>
+    <w:uiPriority w:val="39"/>
+    <w:semiHidden/>
+    <w:unhideWhenUsed/>
+    <w:rsid w:val="00772544"/>
+    <w:pPr>
+      <w:ind w:left="720"/>
+    </w:pPr>
+    <w:rPr>
+      <w:rFonts w:asciiTheme="minorHAnsi" w:hAnsiTheme="minorHAnsi"/>
+      <w:sz w:val="20"/>
+      <w:szCs w:val="20"/>
+    </w:rPr>
+  </w:style>
+  <w:style w:type="paragraph" w:styleId="TOC5">
+    <w:name w:val="toc 5"/>
+    <w:basedOn w:val="Normal"/>
+    <w:next w:val="Normal"/>
+    <w:autoRedefine/>
+    <w:uiPriority w:val="39"/>
+    <w:semiHidden/>
+    <w:unhideWhenUsed/>
+    <w:rsid w:val="00772544"/>
+    <w:pPr>
+      <w:ind w:left="960"/>
+    </w:pPr>
+    <w:rPr>
+      <w:rFonts w:asciiTheme="minorHAnsi" w:hAnsiTheme="minorHAnsi"/>
+      <w:sz w:val="20"/>
+      <w:szCs w:val="20"/>
+    </w:rPr>
+  </w:style>
+  <w:style w:type="paragraph" w:styleId="TOC6">
+    <w:name w:val="toc 6"/>
+    <w:basedOn w:val="Normal"/>
+    <w:next w:val="Normal"/>
+    <w:autoRedefine/>
+    <w:uiPriority w:val="39"/>
+    <w:semiHidden/>
+    <w:unhideWhenUsed/>
+    <w:rsid w:val="00772544"/>
+    <w:pPr>
+      <w:ind w:left="1200"/>
+    </w:pPr>
+    <w:rPr>
+      <w:rFonts w:asciiTheme="minorHAnsi" w:hAnsiTheme="minorHAnsi"/>
+      <w:sz w:val="20"/>
+      <w:szCs w:val="20"/>
+    </w:rPr>
+  </w:style>
+  <w:style w:type="paragraph" w:styleId="TOC7">
+    <w:name w:val="toc 7"/>
+    <w:basedOn w:val="Normal"/>
+    <w:next w:val="Normal"/>
+    <w:autoRedefine/>
+    <w:uiPriority w:val="39"/>
+    <w:semiHidden/>
+    <w:unhideWhenUsed/>
+    <w:rsid w:val="00772544"/>
+    <w:pPr>
+      <w:ind w:left="1440"/>
+    </w:pPr>
+    <w:rPr>
+      <w:rFonts w:asciiTheme="minorHAnsi" w:hAnsiTheme="minorHAnsi"/>
+      <w:sz w:val="20"/>
+      <w:szCs w:val="20"/>
+    </w:rPr>
+  </w:style>
+  <w:style w:type="paragraph" w:styleId="TOC8">
+    <w:name w:val="toc 8"/>
+    <w:basedOn w:val="Normal"/>
+    <w:next w:val="Normal"/>
+    <w:autoRedefine/>
+    <w:uiPriority w:val="39"/>
+    <w:semiHidden/>
+    <w:unhideWhenUsed/>
+    <w:rsid w:val="00772544"/>
+    <w:pPr>
+      <w:ind w:left="1680"/>
+    </w:pPr>
+    <w:rPr>
+      <w:rFonts w:asciiTheme="minorHAnsi" w:hAnsiTheme="minorHAnsi"/>
+      <w:sz w:val="20"/>
+      <w:szCs w:val="20"/>
+    </w:rPr>
+  </w:style>
+  <w:style w:type="paragraph" w:styleId="TOC9">
+    <w:name w:val="toc 9"/>
+    <w:basedOn w:val="Normal"/>
+    <w:next w:val="Normal"/>
+    <w:autoRedefine/>
+    <w:uiPriority w:val="39"/>
+    <w:semiHidden/>
+    <w:unhideWhenUsed/>
+    <w:rsid w:val="00772544"/>
+    <w:pPr>
+      <w:ind w:left="1920"/>
+    </w:pPr>
+    <w:rPr>
+      <w:rFonts w:asciiTheme="minorHAnsi" w:hAnsiTheme="minorHAnsi"/>
+      <w:sz w:val="20"/>
+      <w:szCs w:val="20"/>
+    </w:rPr>
+  </w:style>
+  <w:style w:type="paragraph" w:styleId="Footer">
+    <w:name w:val="footer"/>
+    <w:basedOn w:val="Normal"/>
+    <w:link w:val="FooterChar"/>
+    <w:uiPriority w:val="99"/>
+    <w:unhideWhenUsed/>
+    <w:rsid w:val="002B7CC9"/>
+    <w:pPr>
+      <w:tabs>
+        <w:tab w:val="center" w:pos="4680"/>
+        <w:tab w:val="right" w:pos="9360"/>
+      </w:tabs>
+    </w:pPr>
+  </w:style>
+  <w:style w:type="character" w:customStyle="1" w:styleId="FooterChar">
+    <w:name w:val="Footer Char"/>
+    <w:basedOn w:val="DefaultParagraphFont"/>
+    <w:link w:val="Footer"/>
+    <w:uiPriority w:val="99"/>
+    <w:rsid w:val="002B7CC9"/>
+    <w:rPr>
+      <w:rFonts w:ascii="Times New Roman" w:eastAsia="Times New Roman" w:hAnsi="Times New Roman" w:cs="Times New Roman"/>
+    </w:rPr>
+  </w:style>
+  <w:style w:type="character" w:styleId="PageNumber">
+    <w:name w:val="page number"/>
+    <w:basedOn w:val="DefaultParagraphFont"/>
+    <w:uiPriority w:val="99"/>
+    <w:semiHidden/>
+    <w:unhideWhenUsed/>
+    <w:rsid w:val="002B7CC9"/>
+  </w:style>
 </w:styles>
 </file>
 

</xml_diff>